<commit_message>
Update 9/21/2023 7:31PM EST
Updates as of 7:31PM EST on 9/21/2023.
</commit_message>
<xml_diff>
--- a/&ILLEGAL ACTS/20230921 - Global United Defense, Inc. - Illegal Acts Prevention Security Systems - v1.0.1.3.docx
+++ b/&ILLEGAL ACTS/20230921 - Global United Defense, Inc. - Illegal Acts Prevention Security Systems - v1.0.1.3.docx
@@ -193,7 +193,7 @@
           <w:sz w:val="28"/>
           <w:szCs w:val="28"/>
         </w:rPr>
-        <w:t>9/21/2023 4:53:16 PM</w:t>
+        <w:t>9/21/2023 7:29:00 PM</w:t>
       </w:r>
     </w:p>
     <w:p>
@@ -4261,7 +4261,45 @@
           <w:bCs/>
           <w:color w:val="FF0000"/>
         </w:rPr>
-        <w:t xml:space="preserve">TAGGING FOR </w:t>
+        <w:t>TAGGING</w:t>
+      </w:r>
+      <w:r>
+        <w:rPr>
+          <w:b/>
+          <w:bCs/>
+        </w:rPr>
+        <w:t xml:space="preserve"> </w:t>
+      </w:r>
+      <w:r>
+        <w:rPr>
+          <w:b/>
+          <w:bCs/>
+          <w:color w:val="0070C0"/>
+        </w:rPr>
+        <w:t>FOR</w:t>
+      </w:r>
+      <w:r>
+        <w:rPr>
+          <w:b/>
+          <w:bCs/>
+        </w:rPr>
+        <w:t xml:space="preserve"> </w:t>
+      </w:r>
+      <w:r>
+        <w:rPr>
+          <w:b/>
+          <w:bCs/>
+          <w:color w:val="FF0000"/>
+        </w:rPr>
+        <w:t>ANY</w:t>
+      </w:r>
+      <w:r>
+        <w:rPr>
+          <w:b/>
+          <w:bCs/>
+          <w:color w:val="FF0000"/>
+        </w:rPr>
+        <w:t xml:space="preserve"> </w:t>
       </w:r>
       <w:proofErr w:type="gramStart"/>
       <w:r>
@@ -4319,7 +4357,62 @@
           <w:bCs/>
           <w:color w:val="FF0000"/>
         </w:rPr>
-        <w:t>TAGGING FOR EXTRAJUDICIAL EXECUTION</w:t>
+        <w:t>TAGGING</w:t>
+      </w:r>
+      <w:r>
+        <w:rPr>
+          <w:b/>
+          <w:bCs/>
+        </w:rPr>
+        <w:t xml:space="preserve"> </w:t>
+      </w:r>
+      <w:r>
+        <w:rPr>
+          <w:b/>
+          <w:bCs/>
+          <w:color w:val="0070C0"/>
+        </w:rPr>
+        <w:t>FOR</w:t>
+      </w:r>
+      <w:r>
+        <w:rPr>
+          <w:b/>
+          <w:bCs/>
+        </w:rPr>
+        <w:t xml:space="preserve"> </w:t>
+      </w:r>
+      <w:r>
+        <w:rPr>
+          <w:b/>
+          <w:bCs/>
+          <w:color w:val="FF0000"/>
+        </w:rPr>
+        <w:t>ANY</w:t>
+      </w:r>
+      <w:r>
+        <w:rPr>
+          <w:b/>
+          <w:bCs/>
+          <w:color w:val="FF0000"/>
+        </w:rPr>
+        <w:t xml:space="preserve"> </w:t>
+      </w:r>
+      <w:r>
+        <w:rPr>
+          <w:b/>
+          <w:bCs/>
+          <w:color w:val="FF0000"/>
+        </w:rPr>
+        <w:t xml:space="preserve">EXTRAJUDICIAL </w:t>
+      </w:r>
+      <w:proofErr w:type="gramStart"/>
+      <w:r>
+        <w:rPr>
+          <w:b/>
+          <w:bCs/>
+          <w:color w:val="FF0000"/>
+        </w:rPr>
+        <w:t>EXECUTION</w:t>
       </w:r>
       <w:r>
         <w:rPr>
@@ -4328,6 +4421,7 @@
         </w:rPr>
         <w:t>;</w:t>
       </w:r>
+      <w:proofErr w:type="gramEnd"/>
     </w:p>
     <w:p>
       <w:pPr>
@@ -4367,7 +4461,54 @@
           <w:bCs/>
           <w:color w:val="FF0000"/>
         </w:rPr>
-        <w:t>TAGGING FOR TORTURE</w:t>
+        <w:t>TAGGING</w:t>
+      </w:r>
+      <w:r>
+        <w:rPr>
+          <w:b/>
+          <w:bCs/>
+        </w:rPr>
+        <w:t xml:space="preserve"> </w:t>
+      </w:r>
+      <w:r>
+        <w:rPr>
+          <w:b/>
+          <w:bCs/>
+          <w:color w:val="0070C0"/>
+        </w:rPr>
+        <w:t>FOR</w:t>
+      </w:r>
+      <w:r>
+        <w:rPr>
+          <w:b/>
+          <w:bCs/>
+        </w:rPr>
+        <w:t xml:space="preserve"> </w:t>
+      </w:r>
+      <w:r>
+        <w:rPr>
+          <w:b/>
+          <w:bCs/>
+          <w:color w:val="FF0000"/>
+        </w:rPr>
+        <w:t xml:space="preserve">ANY </w:t>
+      </w:r>
+      <w:proofErr w:type="gramStart"/>
+      <w:r>
+        <w:rPr>
+          <w:b/>
+          <w:bCs/>
+          <w:color w:val="FF0000"/>
+        </w:rPr>
+        <w:t>T</w:t>
+      </w:r>
+      <w:r>
+        <w:rPr>
+          <w:b/>
+          <w:bCs/>
+          <w:color w:val="FF0000"/>
+        </w:rPr>
+        <w:t>ORTURE</w:t>
       </w:r>
       <w:r>
         <w:rPr>
@@ -4376,6 +4517,7 @@
         </w:rPr>
         <w:t>;</w:t>
       </w:r>
+      <w:proofErr w:type="gramEnd"/>
     </w:p>
     <w:p>
       <w:pPr>
@@ -4409,14 +4551,6 @@
         </w:rPr>
         <w:t xml:space="preserve">ANY </w:t>
       </w:r>
-      <w:r>
-        <w:rPr>
-          <w:b/>
-          <w:bCs/>
-          <w:color w:val="FF0000"/>
-        </w:rPr>
-        <w:t xml:space="preserve">UNDER </w:t>
-      </w:r>
       <w:proofErr w:type="gramStart"/>
       <w:r>
         <w:rPr>
@@ -4424,7 +4558,15 @@
           <w:bCs/>
           <w:color w:val="FF0000"/>
         </w:rPr>
-        <w:t>TAGGING</w:t>
+        <w:t>TOR</w:t>
+      </w:r>
+      <w:r>
+        <w:rPr>
+          <w:b/>
+          <w:bCs/>
+          <w:color w:val="FF0000"/>
+        </w:rPr>
+        <w:t>MENT</w:t>
       </w:r>
       <w:r>
         <w:rPr>
@@ -4473,7 +4615,7 @@
           <w:bCs/>
           <w:color w:val="FF0000"/>
         </w:rPr>
-        <w:t xml:space="preserve">UNNECESSARY </w:t>
+        <w:t xml:space="preserve">UNDER </w:t>
       </w:r>
       <w:proofErr w:type="gramStart"/>
       <w:r>
@@ -4482,7 +4624,7 @@
           <w:bCs/>
           <w:color w:val="FF0000"/>
         </w:rPr>
-        <w:t>PROSECUTION</w:t>
+        <w:t>TAGGING</w:t>
       </w:r>
       <w:r>
         <w:rPr>
@@ -4507,6 +4649,64 @@
           <w:u w:val="single"/>
         </w:rPr>
         <w:lastRenderedPageBreak/>
+        <w:t>PREVENTION SECURITY SYSTEM</w:t>
+      </w:r>
+      <w:r>
+        <w:rPr>
+          <w:u w:val="single"/>
+        </w:rPr>
+        <w:t>:</w:t>
+      </w:r>
+      <w:r>
+        <w:t xml:space="preserve"> </w:t>
+      </w:r>
+      <w:r>
+        <w:rPr>
+          <w:b/>
+          <w:bCs/>
+          <w:color w:val="FF0000"/>
+        </w:rPr>
+        <w:t xml:space="preserve">ANY </w:t>
+      </w:r>
+      <w:r>
+        <w:rPr>
+          <w:b/>
+          <w:bCs/>
+          <w:color w:val="FF0000"/>
+        </w:rPr>
+        <w:t xml:space="preserve">UNNECESSARY </w:t>
+      </w:r>
+      <w:proofErr w:type="gramStart"/>
+      <w:r>
+        <w:rPr>
+          <w:b/>
+          <w:bCs/>
+          <w:color w:val="FF0000"/>
+        </w:rPr>
+        <w:t>PROSECUTION</w:t>
+      </w:r>
+      <w:r>
+        <w:rPr>
+          <w:b/>
+          <w:bCs/>
+        </w:rPr>
+        <w:t>;</w:t>
+      </w:r>
+      <w:proofErr w:type="gramEnd"/>
+    </w:p>
+    <w:p>
+      <w:pPr>
+        <w:ind w:left="360" w:firstLine="360"/>
+        <w:jc w:val="both"/>
+        <w:rPr>
+          <w:b/>
+          <w:bCs/>
+        </w:rPr>
+      </w:pPr>
+      <w:r>
+        <w:rPr>
+          <w:u w:val="single"/>
+        </w:rPr>
         <w:t>PREVENTION SECURITY SYSTEM</w:t>
       </w:r>
       <w:r>

</xml_diff>